<commit_message>
Hist critresonse 2 done submitted
</commit_message>
<xml_diff>
--- a/HIST56529TheoryGames/Week 3 Play Crit/Play2.docx
+++ b/HIST56529TheoryGames/Week 3 Play Crit/Play2.docx
@@ -48,15 +48,31 @@
           <w:sz w:val="28"/>
           <w:szCs w:val="28"/>
         </w:rPr>
-        <w:t>Yark’s</w:t>
-      </w:r>
-      <w:proofErr w:type="spellEnd"/>
+        <w:t>Yar</w:t>
+      </w:r>
       <w:r>
         <w:rPr>
           <w:rFonts w:ascii="Times New Roman" w:hAnsi="Times New Roman" w:cs="Times New Roman"/>
           <w:sz w:val="28"/>
           <w:szCs w:val="28"/>
         </w:rPr>
+        <w:t>s</w:t>
+      </w:r>
+      <w:proofErr w:type="spellEnd"/>
+      <w:r>
+        <w:rPr>
+          <w:rFonts w:ascii="Times New Roman" w:hAnsi="Times New Roman" w:cs="Times New Roman"/>
+          <w:sz w:val="28"/>
+          <w:szCs w:val="28"/>
+        </w:rPr>
+        <w:t>’</w:t>
+      </w:r>
+      <w:r>
+        <w:rPr>
+          <w:rFonts w:ascii="Times New Roman" w:hAnsi="Times New Roman" w:cs="Times New Roman"/>
+          <w:sz w:val="28"/>
+          <w:szCs w:val="28"/>
+        </w:rPr>
         <w:t xml:space="preserve"> Revenge</w:t>
       </w:r>
     </w:p>
@@ -103,7 +119,7 @@
     </w:p>
     <w:p>
       <w:pPr>
-        <w:spacing w:after="0" w:line="240" w:lineRule="auto"/>
+        <w:spacing w:after="0" w:line="360" w:lineRule="auto"/>
         <w:rPr>
           <w:rFonts w:ascii="Times New Roman" w:hAnsi="Times New Roman" w:cs="Times New Roman"/>
           <w:b/>
@@ -130,6 +146,179 @@
           <w:szCs w:val="24"/>
         </w:rPr>
       </w:pPr>
+      <w:r>
+        <w:rPr>
+          <w:rFonts w:ascii="Times New Roman" w:hAnsi="Times New Roman" w:cs="Times New Roman"/>
+          <w:sz w:val="24"/>
+          <w:szCs w:val="24"/>
+        </w:rPr>
+        <w:tab/>
+        <w:t>“Donkey Kong” is</w:t>
+      </w:r>
+      <w:r>
+        <w:rPr>
+          <w:rFonts w:ascii="Times New Roman" w:hAnsi="Times New Roman" w:cs="Times New Roman"/>
+          <w:sz w:val="24"/>
+          <w:szCs w:val="24"/>
+        </w:rPr>
+        <w:t xml:space="preserve"> </w:t>
+      </w:r>
+      <w:r>
+        <w:rPr>
+          <w:rFonts w:ascii="Times New Roman" w:hAnsi="Times New Roman" w:cs="Times New Roman"/>
+          <w:sz w:val="24"/>
+          <w:szCs w:val="24"/>
+        </w:rPr>
+        <w:t xml:space="preserve">similar to my “Space Invaders” experience from the previous </w:t>
+      </w:r>
+      <w:r>
+        <w:rPr>
+          <w:rFonts w:ascii="Times New Roman" w:hAnsi="Times New Roman" w:cs="Times New Roman"/>
+          <w:i/>
+          <w:sz w:val="24"/>
+          <w:szCs w:val="24"/>
+        </w:rPr>
+        <w:t>Play!</w:t>
+      </w:r>
+      <w:r>
+        <w:rPr>
+          <w:rFonts w:ascii="Times New Roman" w:hAnsi="Times New Roman" w:cs="Times New Roman"/>
+          <w:i/>
+          <w:sz w:val="24"/>
+          <w:szCs w:val="24"/>
+        </w:rPr>
+        <w:t xml:space="preserve"> </w:t>
+      </w:r>
+      <w:proofErr w:type="gramStart"/>
+      <w:r>
+        <w:rPr>
+          <w:rFonts w:ascii="Times New Roman" w:hAnsi="Times New Roman" w:cs="Times New Roman"/>
+          <w:sz w:val="24"/>
+          <w:szCs w:val="24"/>
+        </w:rPr>
+        <w:t>in</w:t>
+      </w:r>
+      <w:proofErr w:type="gramEnd"/>
+      <w:r>
+        <w:rPr>
+          <w:rFonts w:ascii="Times New Roman" w:hAnsi="Times New Roman" w:cs="Times New Roman"/>
+          <w:sz w:val="24"/>
+          <w:szCs w:val="24"/>
+        </w:rPr>
+        <w:t xml:space="preserve"> that it is another game I had the pleasure of playing in the past </w:t>
+      </w:r>
+      <w:r>
+        <w:rPr>
+          <w:rFonts w:ascii="Times New Roman" w:hAnsi="Times New Roman" w:cs="Times New Roman"/>
+          <w:sz w:val="24"/>
+          <w:szCs w:val="24"/>
+        </w:rPr>
+        <w:t xml:space="preserve">while </w:t>
+      </w:r>
+      <w:r>
+        <w:rPr>
+          <w:rFonts w:ascii="Times New Roman" w:hAnsi="Times New Roman" w:cs="Times New Roman"/>
+          <w:sz w:val="24"/>
+          <w:szCs w:val="24"/>
+        </w:rPr>
+        <w:t>growing up. While my prior experience was not as authentic as the original, I did have the opportunity to play it on an arca</w:t>
+      </w:r>
+      <w:r>
+        <w:rPr>
+          <w:rFonts w:ascii="Times New Roman" w:hAnsi="Times New Roman" w:cs="Times New Roman"/>
+          <w:sz w:val="24"/>
+          <w:szCs w:val="24"/>
+        </w:rPr>
+        <w:t>de style machine. The old</w:t>
+      </w:r>
+      <w:r>
+        <w:rPr>
+          <w:rFonts w:ascii="Times New Roman" w:hAnsi="Times New Roman" w:cs="Times New Roman"/>
+          <w:sz w:val="24"/>
+          <w:szCs w:val="24"/>
+        </w:rPr>
+        <w:t xml:space="preserve"> controls gave me a sense of enjoyment as the clunky feeling of the physical control buttons </w:t>
+      </w:r>
+      <w:r>
+        <w:rPr>
+          <w:rFonts w:ascii="Times New Roman" w:hAnsi="Times New Roman" w:cs="Times New Roman"/>
+          <w:sz w:val="24"/>
+          <w:szCs w:val="24"/>
+        </w:rPr>
+        <w:t xml:space="preserve">and stick </w:t>
+      </w:r>
+      <w:r>
+        <w:rPr>
+          <w:rFonts w:ascii="Times New Roman" w:hAnsi="Times New Roman" w:cs="Times New Roman"/>
+          <w:sz w:val="24"/>
+          <w:szCs w:val="24"/>
+        </w:rPr>
+        <w:t xml:space="preserve">matched the clunky gameplay style. Returning to the game once more </w:t>
+      </w:r>
+      <w:r>
+        <w:rPr>
+          <w:rFonts w:ascii="Times New Roman" w:hAnsi="Times New Roman" w:cs="Times New Roman"/>
+          <w:sz w:val="24"/>
+          <w:szCs w:val="24"/>
+        </w:rPr>
+        <w:t>was still enjoyable, but not as much as the arcade machine. The game presents a challenge to players using a large ape giving the connotation of something angry that you want to defeat. The ape creates a sense of peril as the woman beside him is implied to be held hostage. You feel it is your mission to save her. The ga</w:t>
+      </w:r>
+      <w:r>
+        <w:rPr>
+          <w:rFonts w:ascii="Times New Roman" w:hAnsi="Times New Roman" w:cs="Times New Roman"/>
+          <w:sz w:val="24"/>
+          <w:szCs w:val="24"/>
+        </w:rPr>
+        <w:t>me is simple yet entertaining a</w:t>
+      </w:r>
+      <w:r>
+        <w:rPr>
+          <w:rFonts w:ascii="Times New Roman" w:hAnsi="Times New Roman" w:cs="Times New Roman"/>
+          <w:sz w:val="24"/>
+          <w:szCs w:val="24"/>
+        </w:rPr>
+        <w:t>s players climb the crooked be</w:t>
+      </w:r>
+      <w:r>
+        <w:rPr>
+          <w:rFonts w:ascii="Times New Roman" w:hAnsi="Times New Roman" w:cs="Times New Roman"/>
+          <w:sz w:val="24"/>
+          <w:szCs w:val="24"/>
+        </w:rPr>
+        <w:t>ams and latters. T</w:t>
+      </w:r>
+      <w:r>
+        <w:rPr>
+          <w:rFonts w:ascii="Times New Roman" w:hAnsi="Times New Roman" w:cs="Times New Roman"/>
+          <w:sz w:val="24"/>
+          <w:szCs w:val="24"/>
+        </w:rPr>
+        <w:t xml:space="preserve">hey must jump over barrels in order to reach the top where the unnamed princess is </w:t>
+      </w:r>
+      <w:r>
+        <w:rPr>
+          <w:rFonts w:ascii="Times New Roman" w:hAnsi="Times New Roman" w:cs="Times New Roman"/>
+          <w:sz w:val="24"/>
+          <w:szCs w:val="24"/>
+        </w:rPr>
+        <w:t>a</w:t>
+      </w:r>
+      <w:r>
+        <w:rPr>
+          <w:rFonts w:ascii="Times New Roman" w:hAnsi="Times New Roman" w:cs="Times New Roman"/>
+          <w:sz w:val="24"/>
+          <w:szCs w:val="24"/>
+        </w:rPr>
+        <w:t>waiting a savior. Once this goal is accomplished, the game repeats endlessly as Donkey Kong, the ape, takes the girl away higher up the construct only to await salvation once more. Each level presents a harder challenge, and I must admit I only made it four levels high.</w:t>
+      </w:r>
+      <w:r>
+        <w:rPr>
+          <w:rFonts w:ascii="Times New Roman" w:hAnsi="Times New Roman" w:cs="Times New Roman"/>
+          <w:sz w:val="24"/>
+          <w:szCs w:val="24"/>
+        </w:rPr>
+        <w:t xml:space="preserve"> The colours and design of characters were interesting as well, even for today’s standard. The challenges were difficult, yet fair. I never felt forced into an unbeatable situation.</w:t>
+      </w:r>
     </w:p>
     <w:p>
       <w:pPr>
@@ -140,142 +329,61 @@
           <w:szCs w:val="24"/>
         </w:rPr>
       </w:pPr>
-      <w:r>
-        <w:rPr>
-          <w:rFonts w:ascii="Times New Roman" w:hAnsi="Times New Roman" w:cs="Times New Roman"/>
-          <w:sz w:val="24"/>
-          <w:szCs w:val="24"/>
-        </w:rPr>
-        <w:tab/>
-        <w:t xml:space="preserve">“Donkey Kong” is a </w:t>
-      </w:r>
-      <w:r>
-        <w:rPr>
-          <w:rFonts w:ascii="Times New Roman" w:hAnsi="Times New Roman" w:cs="Times New Roman"/>
-          <w:sz w:val="24"/>
-          <w:szCs w:val="24"/>
-        </w:rPr>
-        <w:t xml:space="preserve">similar to my “Space Invaders” experience from the previous </w:t>
-      </w:r>
-      <w:r>
-        <w:rPr>
-          <w:rFonts w:ascii="Times New Roman" w:hAnsi="Times New Roman" w:cs="Times New Roman"/>
-          <w:i/>
-          <w:sz w:val="24"/>
-          <w:szCs w:val="24"/>
-        </w:rPr>
-        <w:t>Play!</w:t>
-      </w:r>
-      <w:r>
-        <w:rPr>
-          <w:rFonts w:ascii="Times New Roman" w:hAnsi="Times New Roman" w:cs="Times New Roman"/>
-          <w:i/>
-          <w:sz w:val="24"/>
-          <w:szCs w:val="24"/>
-        </w:rPr>
-        <w:t xml:space="preserve"> </w:t>
-      </w:r>
-      <w:proofErr w:type="gramStart"/>
-      <w:r>
-        <w:rPr>
-          <w:rFonts w:ascii="Times New Roman" w:hAnsi="Times New Roman" w:cs="Times New Roman"/>
-          <w:sz w:val="24"/>
-          <w:szCs w:val="24"/>
-        </w:rPr>
-        <w:t>in</w:t>
-      </w:r>
-      <w:proofErr w:type="gramEnd"/>
-      <w:r>
-        <w:rPr>
-          <w:rFonts w:ascii="Times New Roman" w:hAnsi="Times New Roman" w:cs="Times New Roman"/>
-          <w:sz w:val="24"/>
-          <w:szCs w:val="24"/>
-        </w:rPr>
-        <w:t xml:space="preserve"> that it is another game I had the pleasure of playing in the past growing up. While my prior experience w</w:t>
-      </w:r>
-      <w:bookmarkStart w:id="0" w:name="_GoBack"/>
-      <w:bookmarkEnd w:id="0"/>
-      <w:r>
-        <w:rPr>
-          <w:rFonts w:ascii="Times New Roman" w:hAnsi="Times New Roman" w:cs="Times New Roman"/>
-          <w:sz w:val="24"/>
-          <w:szCs w:val="24"/>
-        </w:rPr>
-        <w:t xml:space="preserve">as not as authentic as the original, I did have the opportunity to play it on an arcade style machine. The old styled controls gave me a sense of enjoyment as the clunky feeling of the physical control buttons matched the clunky gameplay style. Returning to the game once more </w:t>
-      </w:r>
-      <w:r>
-        <w:rPr>
-          <w:rFonts w:ascii="Times New Roman" w:hAnsi="Times New Roman" w:cs="Times New Roman"/>
-          <w:sz w:val="24"/>
-          <w:szCs w:val="24"/>
-        </w:rPr>
-        <w:t>was still enjoyable, but not as much as the arcade machine. The game presents a challenge to players using a large ape giving the connotation of something angry that you want to defeat. The ape creates a sense of peril as the woman beside him is implied to be held hostage. You feel it is your mission to save her. The game is simple yet entertaining. As players climb the crooked beams and latters, they must jump over barrels in order to reach the top where the unnamed princess is waiting a savior. Once this goal is accomplished, the game repeats endlessly as Donkey Kong, the ape, takes the girl away higher up the construct only to await salvation once more. Each level presents a harder challenge, and I must admit I only made it four levels high.</w:t>
-      </w:r>
-      <w:r>
-        <w:rPr>
-          <w:rFonts w:ascii="Times New Roman" w:hAnsi="Times New Roman" w:cs="Times New Roman"/>
-          <w:sz w:val="24"/>
-          <w:szCs w:val="24"/>
-        </w:rPr>
-        <w:t xml:space="preserve"> The colours and design of characters were interesting as well, even for today’s standard. The challenges were difficult, yet fair. I never felt forced into an unbeatable situation.</w:t>
-      </w:r>
     </w:p>
     <w:p>
       <w:pPr>
-        <w:spacing w:after="0" w:line="240" w:lineRule="auto"/>
-        <w:rPr>
-          <w:rFonts w:ascii="Times New Roman" w:hAnsi="Times New Roman" w:cs="Times New Roman"/>
-          <w:sz w:val="24"/>
-          <w:szCs w:val="24"/>
-        </w:rPr>
-      </w:pPr>
+        <w:spacing w:after="0" w:line="360" w:lineRule="auto"/>
+        <w:rPr>
+          <w:rFonts w:ascii="Times New Roman" w:hAnsi="Times New Roman" w:cs="Times New Roman"/>
+          <w:b/>
+          <w:sz w:val="24"/>
+          <w:szCs w:val="24"/>
+        </w:rPr>
+      </w:pPr>
+      <w:proofErr w:type="spellStart"/>
+      <w:r>
+        <w:rPr>
+          <w:rFonts w:ascii="Times New Roman" w:hAnsi="Times New Roman" w:cs="Times New Roman"/>
+          <w:b/>
+          <w:sz w:val="24"/>
+          <w:szCs w:val="24"/>
+        </w:rPr>
+        <w:t>Yar</w:t>
+      </w:r>
+      <w:r>
+        <w:rPr>
+          <w:rFonts w:ascii="Times New Roman" w:hAnsi="Times New Roman" w:cs="Times New Roman"/>
+          <w:b/>
+          <w:sz w:val="24"/>
+          <w:szCs w:val="24"/>
+        </w:rPr>
+        <w:t>s</w:t>
+      </w:r>
+      <w:proofErr w:type="spellEnd"/>
+      <w:r>
+        <w:rPr>
+          <w:rFonts w:ascii="Times New Roman" w:hAnsi="Times New Roman" w:cs="Times New Roman"/>
+          <w:b/>
+          <w:sz w:val="24"/>
+          <w:szCs w:val="24"/>
+        </w:rPr>
+        <w:t>’</w:t>
+      </w:r>
+      <w:r>
+        <w:rPr>
+          <w:rFonts w:ascii="Times New Roman" w:hAnsi="Times New Roman" w:cs="Times New Roman"/>
+          <w:b/>
+          <w:sz w:val="24"/>
+          <w:szCs w:val="24"/>
+        </w:rPr>
+        <w:t xml:space="preserve"> Revenge</w:t>
+      </w:r>
     </w:p>
     <w:p>
       <w:pPr>
         <w:spacing w:after="0" w:line="240" w:lineRule="auto"/>
         <w:rPr>
           <w:rFonts w:ascii="Times New Roman" w:hAnsi="Times New Roman" w:cs="Times New Roman"/>
-          <w:b/>
-          <w:sz w:val="24"/>
-          <w:szCs w:val="24"/>
-        </w:rPr>
-      </w:pPr>
-      <w:proofErr w:type="spellStart"/>
-      <w:r>
-        <w:rPr>
-          <w:rFonts w:ascii="Times New Roman" w:hAnsi="Times New Roman" w:cs="Times New Roman"/>
-          <w:b/>
-          <w:sz w:val="24"/>
-          <w:szCs w:val="24"/>
-        </w:rPr>
-        <w:t>Yar’s</w:t>
-      </w:r>
-      <w:proofErr w:type="spellEnd"/>
-      <w:r>
-        <w:rPr>
-          <w:rFonts w:ascii="Times New Roman" w:hAnsi="Times New Roman" w:cs="Times New Roman"/>
-          <w:b/>
-          <w:sz w:val="24"/>
-          <w:szCs w:val="24"/>
-        </w:rPr>
-        <w:t xml:space="preserve"> Revenge</w:t>
-      </w:r>
-    </w:p>
-    <w:p>
-      <w:pPr>
-        <w:spacing w:after="0" w:line="240" w:lineRule="auto"/>
-        <w:rPr>
-          <w:rFonts w:ascii="Times New Roman" w:hAnsi="Times New Roman" w:cs="Times New Roman"/>
-          <w:sz w:val="24"/>
-          <w:szCs w:val="24"/>
-        </w:rPr>
-      </w:pPr>
-    </w:p>
-    <w:p>
-      <w:pPr>
-        <w:spacing w:after="0" w:line="240" w:lineRule="auto"/>
-        <w:rPr>
-          <w:rFonts w:ascii="Times New Roman" w:hAnsi="Times New Roman" w:cs="Times New Roman"/>
           <w:sz w:val="24"/>
           <w:szCs w:val="24"/>
         </w:rPr>
@@ -296,7 +404,15 @@
           <w:sz w:val="24"/>
           <w:szCs w:val="24"/>
         </w:rPr>
-        <w:t>Yar’s</w:t>
+        <w:t>Yar</w:t>
+      </w:r>
+      <w:r>
+        <w:rPr>
+          <w:rFonts w:ascii="Times New Roman" w:hAnsi="Times New Roman" w:cs="Times New Roman"/>
+          <w:sz w:val="24"/>
+          <w:szCs w:val="24"/>
+        </w:rPr>
+        <w:t>s</w:t>
       </w:r>
       <w:proofErr w:type="spellEnd"/>
       <w:r>
@@ -305,15 +421,39 @@
           <w:sz w:val="24"/>
           <w:szCs w:val="24"/>
         </w:rPr>
-        <w:t xml:space="preserve"> Revenge” could not have been further from my experience with “Donkey Kong.” </w:t>
-      </w:r>
-      <w:r>
-        <w:rPr>
-          <w:rFonts w:ascii="Times New Roman" w:hAnsi="Times New Roman" w:cs="Times New Roman"/>
-          <w:sz w:val="24"/>
-          <w:szCs w:val="24"/>
-        </w:rPr>
-        <w:t>Being from an earlier time period in gaming, I can understand a less refined graphical and gameplay style, but “</w:t>
+        <w:t>’</w:t>
+      </w:r>
+      <w:r>
+        <w:rPr>
+          <w:rFonts w:ascii="Times New Roman" w:hAnsi="Times New Roman" w:cs="Times New Roman"/>
+          <w:sz w:val="24"/>
+          <w:szCs w:val="24"/>
+        </w:rPr>
+        <w:t xml:space="preserve"> Revenge” could not have been further from my</w:t>
+      </w:r>
+      <w:r>
+        <w:rPr>
+          <w:rFonts w:ascii="Times New Roman" w:hAnsi="Times New Roman" w:cs="Times New Roman"/>
+          <w:sz w:val="24"/>
+          <w:szCs w:val="24"/>
+        </w:rPr>
+        <w:t xml:space="preserve"> experience with “Donkey Kong.”</w:t>
+      </w:r>
+      <w:r>
+        <w:rPr>
+          <w:rFonts w:ascii="Times New Roman" w:hAnsi="Times New Roman" w:cs="Times New Roman"/>
+          <w:sz w:val="24"/>
+          <w:szCs w:val="24"/>
+        </w:rPr>
+        <w:t xml:space="preserve"> I can understand a less refined graphic</w:t>
+      </w:r>
+      <w:r>
+        <w:rPr>
+          <w:rFonts w:ascii="Times New Roman" w:hAnsi="Times New Roman" w:cs="Times New Roman"/>
+          <w:sz w:val="24"/>
+          <w:szCs w:val="24"/>
+        </w:rPr>
+        <w:t>al and gameplay style, but “</w:t>
       </w:r>
       <w:proofErr w:type="spellStart"/>
       <w:r>
@@ -322,7 +462,15 @@
           <w:sz w:val="24"/>
           <w:szCs w:val="24"/>
         </w:rPr>
-        <w:t>Yar’s</w:t>
+        <w:t>Yar</w:t>
+      </w:r>
+      <w:r>
+        <w:rPr>
+          <w:rFonts w:ascii="Times New Roman" w:hAnsi="Times New Roman" w:cs="Times New Roman"/>
+          <w:sz w:val="24"/>
+          <w:szCs w:val="24"/>
+        </w:rPr>
+        <w:t>s</w:t>
       </w:r>
       <w:proofErr w:type="spellEnd"/>
       <w:r>
@@ -331,6 +479,14 @@
           <w:sz w:val="24"/>
           <w:szCs w:val="24"/>
         </w:rPr>
+        <w:t>’</w:t>
+      </w:r>
+      <w:r>
+        <w:rPr>
+          <w:rFonts w:ascii="Times New Roman" w:hAnsi="Times New Roman" w:cs="Times New Roman"/>
+          <w:sz w:val="24"/>
+          <w:szCs w:val="24"/>
+        </w:rPr>
         <w:t xml:space="preserve"> Revenge” was extremely confusi</w:t>
       </w:r>
       <w:r>
@@ -339,24 +495,359 @@
           <w:sz w:val="24"/>
           <w:szCs w:val="24"/>
         </w:rPr>
-        <w:t xml:space="preserve">ng to understand. Analysing this through denotation, a player is first presented with a screen consisting of a small bug-like ship, a strange vertical bar resembling a screen glitch, and small line that slowly moves towards the player’s ship, and an odd bow and arrow shape with a wall of blocks around it. My connotation analysis beings and it seems simple to understand that the arrow shape protected by a wall must be the boss and thus the bug is my player character. After some experimentation I quickly discover the line tracks the player and kills you on touch unless you are in the glitch zone which acts as a safe zone. The boss can turn into a ninja star object as a way of attacking the player. So now we have established some clear gameplay guidelines. Except not. The safe zone does not protect the player from the boss’s attack, creating confusion on what the safe zone really is. </w:t>
-      </w:r>
-      <w:r>
-        <w:rPr>
-          <w:rFonts w:ascii="Times New Roman" w:hAnsi="Times New Roman" w:cs="Times New Roman"/>
-          <w:sz w:val="24"/>
-          <w:szCs w:val="24"/>
-        </w:rPr>
-        <w:t xml:space="preserve">After destroying the protective wall around the boss, nothing happened when I shot it directly. I had to further experiment by touching the boss, thinking I was supposed to collect this object still not knowing what it really is. Once again, nothing happened. Yet, next time I fired my weapon, a strange glitch coloured square, similar to the safe zone but might smaller, fired horizontally across the screen at the boss, killing it. I had to experiment a few times to understand the pattern being made. Get to the boss, touch it granting you a special missile, and then fire it at the boss. The problem is this special missile also kills the player caught in its line of trajectory, which is pretty easy since it follows the vertical motion of the player to aim. Even </w:t>
-      </w:r>
-      <w:r>
-        <w:rPr>
-          <w:rFonts w:ascii="Times New Roman" w:hAnsi="Times New Roman" w:cs="Times New Roman"/>
-          <w:sz w:val="24"/>
-          <w:szCs w:val="24"/>
-        </w:rPr>
-        <w:lastRenderedPageBreak/>
-        <w:t>with all of these convoluted rules, in the end, I found “</w:t>
+        <w:t>ng</w:t>
+      </w:r>
+      <w:r>
+        <w:rPr>
+          <w:rFonts w:ascii="Times New Roman" w:hAnsi="Times New Roman" w:cs="Times New Roman"/>
+          <w:sz w:val="24"/>
+          <w:szCs w:val="24"/>
+        </w:rPr>
+        <w:t xml:space="preserve"> to understand. T</w:t>
+      </w:r>
+      <w:r>
+        <w:rPr>
+          <w:rFonts w:ascii="Times New Roman" w:hAnsi="Times New Roman" w:cs="Times New Roman"/>
+          <w:sz w:val="24"/>
+          <w:szCs w:val="24"/>
+        </w:rPr>
+        <w:t>hrough denotation, a player is first presented with</w:t>
+      </w:r>
+      <w:r>
+        <w:rPr>
+          <w:rFonts w:ascii="Times New Roman" w:hAnsi="Times New Roman" w:cs="Times New Roman"/>
+          <w:sz w:val="24"/>
+          <w:szCs w:val="24"/>
+        </w:rPr>
+        <w:t xml:space="preserve"> a screen consisting of a bug-like ship, a </w:t>
+      </w:r>
+      <w:r>
+        <w:rPr>
+          <w:rFonts w:ascii="Times New Roman" w:hAnsi="Times New Roman" w:cs="Times New Roman"/>
+          <w:sz w:val="24"/>
+          <w:szCs w:val="24"/>
+        </w:rPr>
+        <w:t>vertical bar</w:t>
+      </w:r>
+      <w:r>
+        <w:rPr>
+          <w:rFonts w:ascii="Times New Roman" w:hAnsi="Times New Roman" w:cs="Times New Roman"/>
+          <w:sz w:val="24"/>
+          <w:szCs w:val="24"/>
+        </w:rPr>
+        <w:t xml:space="preserve"> resembling a screen glitch, a</w:t>
+      </w:r>
+      <w:r>
+        <w:rPr>
+          <w:rFonts w:ascii="Times New Roman" w:hAnsi="Times New Roman" w:cs="Times New Roman"/>
+          <w:sz w:val="24"/>
+          <w:szCs w:val="24"/>
+        </w:rPr>
+        <w:t xml:space="preserve"> small line that slowly</w:t>
+      </w:r>
+      <w:r>
+        <w:rPr>
+          <w:rFonts w:ascii="Times New Roman" w:hAnsi="Times New Roman" w:cs="Times New Roman"/>
+          <w:sz w:val="24"/>
+          <w:szCs w:val="24"/>
+        </w:rPr>
+        <w:t xml:space="preserve"> moves towards the player, and an odd triangle</w:t>
+      </w:r>
+      <w:r>
+        <w:rPr>
+          <w:rFonts w:ascii="Times New Roman" w:hAnsi="Times New Roman" w:cs="Times New Roman"/>
+          <w:sz w:val="24"/>
+          <w:szCs w:val="24"/>
+        </w:rPr>
+        <w:t xml:space="preserve"> surrounded by a wall of blocks</w:t>
+      </w:r>
+      <w:r>
+        <w:rPr>
+          <w:rFonts w:ascii="Times New Roman" w:hAnsi="Times New Roman" w:cs="Times New Roman"/>
+          <w:sz w:val="24"/>
+          <w:szCs w:val="24"/>
+        </w:rPr>
+        <w:t>. The</w:t>
+      </w:r>
+      <w:r>
+        <w:rPr>
+          <w:rFonts w:ascii="Times New Roman" w:hAnsi="Times New Roman" w:cs="Times New Roman"/>
+          <w:sz w:val="24"/>
+          <w:szCs w:val="24"/>
+        </w:rPr>
+        <w:t xml:space="preserve"> connotati</w:t>
+      </w:r>
+      <w:r>
+        <w:rPr>
+          <w:rFonts w:ascii="Times New Roman" w:hAnsi="Times New Roman" w:cs="Times New Roman"/>
+          <w:sz w:val="24"/>
+          <w:szCs w:val="24"/>
+        </w:rPr>
+        <w:t>on analysis</w:t>
+      </w:r>
+      <w:r>
+        <w:rPr>
+          <w:rFonts w:ascii="Times New Roman" w:hAnsi="Times New Roman" w:cs="Times New Roman"/>
+          <w:sz w:val="24"/>
+          <w:szCs w:val="24"/>
+        </w:rPr>
+        <w:t xml:space="preserve"> seems simple</w:t>
+      </w:r>
+      <w:r>
+        <w:rPr>
+          <w:rFonts w:ascii="Times New Roman" w:hAnsi="Times New Roman" w:cs="Times New Roman"/>
+          <w:sz w:val="24"/>
+          <w:szCs w:val="24"/>
+        </w:rPr>
+        <w:t>. T</w:t>
+      </w:r>
+      <w:r>
+        <w:rPr>
+          <w:rFonts w:ascii="Times New Roman" w:hAnsi="Times New Roman" w:cs="Times New Roman"/>
+          <w:sz w:val="24"/>
+          <w:szCs w:val="24"/>
+        </w:rPr>
+        <w:t>he triangle</w:t>
+      </w:r>
+      <w:r>
+        <w:rPr>
+          <w:rFonts w:ascii="Times New Roman" w:hAnsi="Times New Roman" w:cs="Times New Roman"/>
+          <w:sz w:val="24"/>
+          <w:szCs w:val="24"/>
+        </w:rPr>
+        <w:t xml:space="preserve"> protected by a wall must be the boss and thus the bug is my player character. After some experimentation</w:t>
+      </w:r>
+      <w:r>
+        <w:rPr>
+          <w:rFonts w:ascii="Times New Roman" w:hAnsi="Times New Roman" w:cs="Times New Roman"/>
+          <w:sz w:val="24"/>
+          <w:szCs w:val="24"/>
+        </w:rPr>
+        <w:t>,</w:t>
+      </w:r>
+      <w:r>
+        <w:rPr>
+          <w:rFonts w:ascii="Times New Roman" w:hAnsi="Times New Roman" w:cs="Times New Roman"/>
+          <w:sz w:val="24"/>
+          <w:szCs w:val="24"/>
+        </w:rPr>
+        <w:t xml:space="preserve"> I quickly discover the </w:t>
+      </w:r>
+      <w:r>
+        <w:rPr>
+          <w:rFonts w:ascii="Times New Roman" w:hAnsi="Times New Roman" w:cs="Times New Roman"/>
+          <w:sz w:val="24"/>
+          <w:szCs w:val="24"/>
+        </w:rPr>
+        <w:t>line tracks the player,</w:t>
+      </w:r>
+      <w:r>
+        <w:rPr>
+          <w:rFonts w:ascii="Times New Roman" w:hAnsi="Times New Roman" w:cs="Times New Roman"/>
+          <w:sz w:val="24"/>
+          <w:szCs w:val="24"/>
+        </w:rPr>
+        <w:t xml:space="preserve"> </w:t>
+      </w:r>
+      <w:r>
+        <w:rPr>
+          <w:rFonts w:ascii="Times New Roman" w:hAnsi="Times New Roman" w:cs="Times New Roman"/>
+          <w:sz w:val="24"/>
+          <w:szCs w:val="24"/>
+        </w:rPr>
+        <w:t xml:space="preserve">defeating </w:t>
+      </w:r>
+      <w:r>
+        <w:rPr>
+          <w:rFonts w:ascii="Times New Roman" w:hAnsi="Times New Roman" w:cs="Times New Roman"/>
+          <w:sz w:val="24"/>
+          <w:szCs w:val="24"/>
+        </w:rPr>
+        <w:t>you on touch unless you are in the glitch zone</w:t>
+      </w:r>
+      <w:r>
+        <w:rPr>
+          <w:rFonts w:ascii="Times New Roman" w:hAnsi="Times New Roman" w:cs="Times New Roman"/>
+          <w:sz w:val="24"/>
+          <w:szCs w:val="24"/>
+        </w:rPr>
+        <w:t>,</w:t>
+      </w:r>
+      <w:r>
+        <w:rPr>
+          <w:rFonts w:ascii="Times New Roman" w:hAnsi="Times New Roman" w:cs="Times New Roman"/>
+          <w:sz w:val="24"/>
+          <w:szCs w:val="24"/>
+        </w:rPr>
+        <w:t xml:space="preserve"> which acts a</w:t>
+      </w:r>
+      <w:r>
+        <w:rPr>
+          <w:rFonts w:ascii="Times New Roman" w:hAnsi="Times New Roman" w:cs="Times New Roman"/>
+          <w:sz w:val="24"/>
+          <w:szCs w:val="24"/>
+        </w:rPr>
+        <w:t>s a safe zone. The boss periodically morphs</w:t>
+      </w:r>
+      <w:r>
+        <w:rPr>
+          <w:rFonts w:ascii="Times New Roman" w:hAnsi="Times New Roman" w:cs="Times New Roman"/>
+          <w:sz w:val="24"/>
+          <w:szCs w:val="24"/>
+        </w:rPr>
+        <w:t xml:space="preserve"> into a ninja s</w:t>
+      </w:r>
+      <w:r>
+        <w:rPr>
+          <w:rFonts w:ascii="Times New Roman" w:hAnsi="Times New Roman" w:cs="Times New Roman"/>
+          <w:sz w:val="24"/>
+          <w:szCs w:val="24"/>
+        </w:rPr>
+        <w:t>tar</w:t>
+      </w:r>
+      <w:r>
+        <w:rPr>
+          <w:rFonts w:ascii="Times New Roman" w:hAnsi="Times New Roman" w:cs="Times New Roman"/>
+          <w:sz w:val="24"/>
+          <w:szCs w:val="24"/>
+        </w:rPr>
+        <w:t xml:space="preserve"> to attack</w:t>
+      </w:r>
+      <w:r>
+        <w:rPr>
+          <w:rFonts w:ascii="Times New Roman" w:hAnsi="Times New Roman" w:cs="Times New Roman"/>
+          <w:sz w:val="24"/>
+          <w:szCs w:val="24"/>
+        </w:rPr>
+        <w:t xml:space="preserve"> the pl</w:t>
+      </w:r>
+      <w:r>
+        <w:rPr>
+          <w:rFonts w:ascii="Times New Roman" w:hAnsi="Times New Roman" w:cs="Times New Roman"/>
+          <w:sz w:val="24"/>
+          <w:szCs w:val="24"/>
+        </w:rPr>
+        <w:t>ayer. With these rules in mind, there are</w:t>
+      </w:r>
+      <w:r>
+        <w:rPr>
+          <w:rFonts w:ascii="Times New Roman" w:hAnsi="Times New Roman" w:cs="Times New Roman"/>
+          <w:sz w:val="24"/>
+          <w:szCs w:val="24"/>
+        </w:rPr>
+        <w:t xml:space="preserve"> some clear gameplay guidelines. Except not. The safe </w:t>
+      </w:r>
+      <w:r>
+        <w:rPr>
+          <w:rFonts w:ascii="Times New Roman" w:hAnsi="Times New Roman" w:cs="Times New Roman"/>
+          <w:sz w:val="24"/>
+          <w:szCs w:val="24"/>
+        </w:rPr>
+        <w:t>zone does not protect</w:t>
+      </w:r>
+      <w:r>
+        <w:rPr>
+          <w:rFonts w:ascii="Times New Roman" w:hAnsi="Times New Roman" w:cs="Times New Roman"/>
+          <w:sz w:val="24"/>
+          <w:szCs w:val="24"/>
+        </w:rPr>
+        <w:t xml:space="preserve"> from the boss’s attack, creating confus</w:t>
+      </w:r>
+      <w:r>
+        <w:rPr>
+          <w:rFonts w:ascii="Times New Roman" w:hAnsi="Times New Roman" w:cs="Times New Roman"/>
+          <w:sz w:val="24"/>
+          <w:szCs w:val="24"/>
+        </w:rPr>
+        <w:t>ion on what the safe zone</w:t>
+      </w:r>
+      <w:r>
+        <w:rPr>
+          <w:rFonts w:ascii="Times New Roman" w:hAnsi="Times New Roman" w:cs="Times New Roman"/>
+          <w:sz w:val="24"/>
+          <w:szCs w:val="24"/>
+        </w:rPr>
+        <w:t xml:space="preserve"> is. </w:t>
+      </w:r>
+      <w:r>
+        <w:rPr>
+          <w:rFonts w:ascii="Times New Roman" w:hAnsi="Times New Roman" w:cs="Times New Roman"/>
+          <w:sz w:val="24"/>
+          <w:szCs w:val="24"/>
+        </w:rPr>
+        <w:t>After destroying the protective wall around t</w:t>
+      </w:r>
+      <w:r>
+        <w:rPr>
+          <w:rFonts w:ascii="Times New Roman" w:hAnsi="Times New Roman" w:cs="Times New Roman"/>
+          <w:sz w:val="24"/>
+          <w:szCs w:val="24"/>
+        </w:rPr>
+        <w:t>he boss, nothing happened by</w:t>
+      </w:r>
+      <w:r>
+        <w:rPr>
+          <w:rFonts w:ascii="Times New Roman" w:hAnsi="Times New Roman" w:cs="Times New Roman"/>
+          <w:sz w:val="24"/>
+          <w:szCs w:val="24"/>
+        </w:rPr>
+        <w:t xml:space="preserve"> sho</w:t>
+      </w:r>
+      <w:r>
+        <w:rPr>
+          <w:rFonts w:ascii="Times New Roman" w:hAnsi="Times New Roman" w:cs="Times New Roman"/>
+          <w:sz w:val="24"/>
+          <w:szCs w:val="24"/>
+        </w:rPr>
+        <w:t xml:space="preserve">oting it directly. I had to further </w:t>
+      </w:r>
+      <w:r>
+        <w:rPr>
+          <w:rFonts w:ascii="Times New Roman" w:hAnsi="Times New Roman" w:cs="Times New Roman"/>
+          <w:sz w:val="24"/>
+          <w:szCs w:val="24"/>
+        </w:rPr>
+        <w:t>experiment by touching the boss, thinking I was supposed to collect this object still not knowing what it really is. Once again, nothing happened. Yet, next time I fired my weapon, a strange glitch coloured square, si</w:t>
+      </w:r>
+      <w:r>
+        <w:rPr>
+          <w:rFonts w:ascii="Times New Roman" w:hAnsi="Times New Roman" w:cs="Times New Roman"/>
+          <w:sz w:val="24"/>
+          <w:szCs w:val="24"/>
+        </w:rPr>
+        <w:t>milar to the safe zone but</w:t>
+      </w:r>
+      <w:r>
+        <w:rPr>
+          <w:rFonts w:ascii="Times New Roman" w:hAnsi="Times New Roman" w:cs="Times New Roman"/>
+          <w:sz w:val="24"/>
+          <w:szCs w:val="24"/>
+        </w:rPr>
+        <w:t xml:space="preserve"> smaller, fired horizontally across the screen at the boss, killing it. I had to experi</w:t>
+      </w:r>
+      <w:r>
+        <w:rPr>
+          <w:rFonts w:ascii="Times New Roman" w:hAnsi="Times New Roman" w:cs="Times New Roman"/>
+          <w:sz w:val="24"/>
+          <w:szCs w:val="24"/>
+        </w:rPr>
+        <w:t>ment again</w:t>
+      </w:r>
+      <w:r>
+        <w:rPr>
+          <w:rFonts w:ascii="Times New Roman" w:hAnsi="Times New Roman" w:cs="Times New Roman"/>
+          <w:sz w:val="24"/>
+          <w:szCs w:val="24"/>
+        </w:rPr>
+        <w:t xml:space="preserve"> to understand the pattern being made. Get to the boss, touch it granting you a special missile, and then fire it at the boss. The problem is this special missile also kills the player caught in its line of trajectory, which is pretty easy since it follows the vertical motion of the player to aim. Even with all of these convoluted </w:t>
+      </w:r>
+      <w:r>
+        <w:rPr>
+          <w:rFonts w:ascii="Times New Roman" w:hAnsi="Times New Roman" w:cs="Times New Roman"/>
+          <w:sz w:val="24"/>
+          <w:szCs w:val="24"/>
+        </w:rPr>
+        <w:t>rules, in the end, I found “</w:t>
       </w:r>
       <w:proofErr w:type="spellStart"/>
       <w:r>
@@ -365,7 +856,15 @@
           <w:sz w:val="24"/>
           <w:szCs w:val="24"/>
         </w:rPr>
-        <w:t>Yar’s</w:t>
+        <w:t>Yar</w:t>
+      </w:r>
+      <w:r>
+        <w:rPr>
+          <w:rFonts w:ascii="Times New Roman" w:hAnsi="Times New Roman" w:cs="Times New Roman"/>
+          <w:sz w:val="24"/>
+          <w:szCs w:val="24"/>
+        </w:rPr>
+        <w:t>s</w:t>
       </w:r>
       <w:proofErr w:type="spellEnd"/>
       <w:r>
@@ -374,18 +873,32 @@
           <w:sz w:val="24"/>
           <w:szCs w:val="24"/>
         </w:rPr>
-        <w:t xml:space="preserve"> Revenge” surprisingly easy. The game only repeats the same two levels and once you have a pattern mastered, there really is no challenge. For that reason, I don’t think I will be playing this game again.</w:t>
-      </w:r>
-    </w:p>
-    <w:p>
-      <w:pPr>
-        <w:spacing w:after="0" w:line="240" w:lineRule="auto"/>
-        <w:rPr>
-          <w:rFonts w:ascii="Times New Roman" w:hAnsi="Times New Roman" w:cs="Times New Roman"/>
-          <w:sz w:val="24"/>
-          <w:szCs w:val="24"/>
-        </w:rPr>
-      </w:pPr>
+        <w:t>’</w:t>
+      </w:r>
+      <w:r>
+        <w:rPr>
+          <w:rFonts w:ascii="Times New Roman" w:hAnsi="Times New Roman" w:cs="Times New Roman"/>
+          <w:sz w:val="24"/>
+          <w:szCs w:val="24"/>
+        </w:rPr>
+        <w:t xml:space="preserve"> Revenge” surprisingly easy. The game only repeats the same two levels and once you have a pattern mastered, there really is no challenge. For t</w:t>
+      </w:r>
+      <w:r>
+        <w:rPr>
+          <w:rFonts w:ascii="Times New Roman" w:hAnsi="Times New Roman" w:cs="Times New Roman"/>
+          <w:sz w:val="24"/>
+          <w:szCs w:val="24"/>
+        </w:rPr>
+        <w:t>hat reason, I will not</w:t>
+      </w:r>
+      <w:r>
+        <w:rPr>
+          <w:rFonts w:ascii="Times New Roman" w:hAnsi="Times New Roman" w:cs="Times New Roman"/>
+          <w:sz w:val="24"/>
+          <w:szCs w:val="24"/>
+        </w:rPr>
+        <w:t xml:space="preserve"> be playing this game again.</w:t>
+      </w:r>
     </w:p>
     <w:p>
       <w:pPr>
@@ -409,6 +922,7 @@
           <w:sz w:val="24"/>
           <w:szCs w:val="24"/>
         </w:rPr>
+        <w:lastRenderedPageBreak/>
         <w:t>Wha</w:t>
       </w:r>
       <w:r>
@@ -465,7 +979,15 @@
           <w:sz w:val="24"/>
           <w:szCs w:val="24"/>
         </w:rPr>
-        <w:t>Yar’s</w:t>
+        <w:t>Yar</w:t>
+      </w:r>
+      <w:r>
+        <w:rPr>
+          <w:rFonts w:ascii="Times New Roman" w:hAnsi="Times New Roman" w:cs="Times New Roman"/>
+          <w:sz w:val="24"/>
+          <w:szCs w:val="24"/>
+        </w:rPr>
+        <w:t>s</w:t>
       </w:r>
       <w:proofErr w:type="spellEnd"/>
       <w:r>
@@ -474,6 +996,14 @@
           <w:sz w:val="24"/>
           <w:szCs w:val="24"/>
         </w:rPr>
+        <w:t>’</w:t>
+      </w:r>
+      <w:r>
+        <w:rPr>
+          <w:rFonts w:ascii="Times New Roman" w:hAnsi="Times New Roman" w:cs="Times New Roman"/>
+          <w:sz w:val="24"/>
+          <w:szCs w:val="24"/>
+        </w:rPr>
         <w:t xml:space="preserve"> Revenge” </w:t>
       </w:r>
       <w:r>
@@ -498,7 +1028,15 @@
           <w:sz w:val="24"/>
           <w:szCs w:val="24"/>
         </w:rPr>
-        <w:t>nt experience to modern gamers and when contrasted together, progression is visible over the years of video game advancement. Bateson describes games as a form of meta-communication. I believe this to be false in terms of older games as this ideology seems to have evolved over the life of video games. When observing “</w:t>
+        <w:t>nt experience to modern gamers and when contrasted together, progression is visible over the years of video game advancement. Bateson describes games as a form of meta-communication. I believe this to be false in terms of older games as this ideology seems to have evolved over the life of v</w:t>
+      </w:r>
+      <w:r>
+        <w:rPr>
+          <w:rFonts w:ascii="Times New Roman" w:hAnsi="Times New Roman" w:cs="Times New Roman"/>
+          <w:sz w:val="24"/>
+          <w:szCs w:val="24"/>
+        </w:rPr>
+        <w:t>ideo games. When observing “</w:t>
       </w:r>
       <w:proofErr w:type="spellStart"/>
       <w:r>
@@ -507,9 +1045,25 @@
           <w:sz w:val="24"/>
           <w:szCs w:val="24"/>
         </w:rPr>
-        <w:t>Yar’s</w:t>
+        <w:t>Yar</w:t>
+      </w:r>
+      <w:r>
+        <w:rPr>
+          <w:rFonts w:ascii="Times New Roman" w:hAnsi="Times New Roman" w:cs="Times New Roman"/>
+          <w:sz w:val="24"/>
+          <w:szCs w:val="24"/>
+        </w:rPr>
+        <w:t>s</w:t>
       </w:r>
       <w:proofErr w:type="spellEnd"/>
+      <w:r>
+        <w:rPr>
+          <w:rFonts w:ascii="Times New Roman" w:hAnsi="Times New Roman" w:cs="Times New Roman"/>
+          <w:sz w:val="24"/>
+          <w:szCs w:val="24"/>
+        </w:rPr>
+        <w:t>’</w:t>
+      </w:r>
       <w:r>
         <w:rPr>
           <w:rFonts w:ascii="Times New Roman" w:hAnsi="Times New Roman" w:cs="Times New Roman"/>
@@ -682,7 +1236,7 @@
           <w:sz w:val="24"/>
           <w:szCs w:val="24"/>
         </w:rPr>
-        <w:t>Yar’s</w:t>
+        <w:t>Yars</w:t>
       </w:r>
       <w:proofErr w:type="spellEnd"/>
       <w:r>
@@ -691,6 +1245,14 @@
           <w:sz w:val="24"/>
           <w:szCs w:val="24"/>
         </w:rPr>
+        <w:t>’</w:t>
+      </w:r>
+      <w:r>
+        <w:rPr>
+          <w:rFonts w:ascii="Times New Roman" w:hAnsi="Times New Roman" w:cs="Times New Roman"/>
+          <w:sz w:val="24"/>
+          <w:szCs w:val="24"/>
+        </w:rPr>
         <w:t xml:space="preserve"> Revenge”</w:t>
       </w:r>
       <w:r>
@@ -717,7 +1279,15 @@
           <w:sz w:val="24"/>
           <w:szCs w:val="24"/>
         </w:rPr>
-        <w:t>’ Paida and Ludus model to describe “</w:t>
+        <w:t>’ Paida a</w:t>
+      </w:r>
+      <w:r>
+        <w:rPr>
+          <w:rFonts w:ascii="Times New Roman" w:hAnsi="Times New Roman" w:cs="Times New Roman"/>
+          <w:sz w:val="24"/>
+          <w:szCs w:val="24"/>
+        </w:rPr>
+        <w:t>nd Ludus model to describe “</w:t>
       </w:r>
       <w:proofErr w:type="spellStart"/>
       <w:r>
@@ -726,7 +1296,15 @@
           <w:sz w:val="24"/>
           <w:szCs w:val="24"/>
         </w:rPr>
-        <w:t>Yar’s</w:t>
+        <w:t>Yar</w:t>
+      </w:r>
+      <w:r>
+        <w:rPr>
+          <w:rFonts w:ascii="Times New Roman" w:hAnsi="Times New Roman" w:cs="Times New Roman"/>
+          <w:sz w:val="24"/>
+          <w:szCs w:val="24"/>
+        </w:rPr>
+        <w:t>s</w:t>
       </w:r>
       <w:proofErr w:type="spellEnd"/>
       <w:r>
@@ -735,6 +1313,14 @@
           <w:sz w:val="24"/>
           <w:szCs w:val="24"/>
         </w:rPr>
+        <w:t>’</w:t>
+      </w:r>
+      <w:r>
+        <w:rPr>
+          <w:rFonts w:ascii="Times New Roman" w:hAnsi="Times New Roman" w:cs="Times New Roman"/>
+          <w:sz w:val="24"/>
+          <w:szCs w:val="24"/>
+        </w:rPr>
         <w:t xml:space="preserve"> Revenge.” The game can be broken down into a set of rules that must be followed to accomplish the main objective. With no freedom in player actions on how to accomplish this goal, the game falls far on the Ludus end of the spectrum. With the implemented score keeper, we can infer competitive aspects to the game, showing </w:t>
       </w:r>
       <w:proofErr w:type="spellStart"/>
@@ -753,7 +1339,15 @@
           <w:sz w:val="24"/>
           <w:szCs w:val="24"/>
         </w:rPr>
-        <w:t xml:space="preserve"> properties. This confirms the use of such models as they can be extended to older games as well as the new. In terms of fascination, it is best determined on an individual basis as “Donkey Kong,” for me, is still enjoyable to this day in the same state it was over 20 years ago while “</w:t>
+        <w:t xml:space="preserve"> properties. This confirms the use of such models as they can be extended to older games as well as the new. In terms of fascination, it is best determined on an individual basis as “Donkey Kong,” for me, is still enjoyable to this day in the same state it w</w:t>
+      </w:r>
+      <w:r>
+        <w:rPr>
+          <w:rFonts w:ascii="Times New Roman" w:hAnsi="Times New Roman" w:cs="Times New Roman"/>
+          <w:sz w:val="24"/>
+          <w:szCs w:val="24"/>
+        </w:rPr>
+        <w:t>as over 20 years ago while “</w:t>
       </w:r>
       <w:proofErr w:type="spellStart"/>
       <w:r>
@@ -762,9 +1356,25 @@
           <w:sz w:val="24"/>
           <w:szCs w:val="24"/>
         </w:rPr>
-        <w:t>Yar’s</w:t>
+        <w:t>Yar</w:t>
+      </w:r>
+      <w:r>
+        <w:rPr>
+          <w:rFonts w:ascii="Times New Roman" w:hAnsi="Times New Roman" w:cs="Times New Roman"/>
+          <w:sz w:val="24"/>
+          <w:szCs w:val="24"/>
+        </w:rPr>
+        <w:t>s</w:t>
       </w:r>
       <w:proofErr w:type="spellEnd"/>
+      <w:r>
+        <w:rPr>
+          <w:rFonts w:ascii="Times New Roman" w:hAnsi="Times New Roman" w:cs="Times New Roman"/>
+          <w:sz w:val="24"/>
+          <w:szCs w:val="24"/>
+        </w:rPr>
+        <w:t>’</w:t>
+      </w:r>
       <w:r>
         <w:rPr>
           <w:rFonts w:ascii="Times New Roman" w:hAnsi="Times New Roman" w:cs="Times New Roman"/>
@@ -868,15 +1478,63 @@
           <w:sz w:val="24"/>
           <w:szCs w:val="24"/>
         </w:rPr>
-        <w:t xml:space="preserve"> enjoyment of an older game we may be able to predict it using semiotics in new games. Games with nostalgia hold very specific memories for players. The memories can be created through sound, image, or even social or interpretative codes. If</w:t>
-      </w:r>
-      <w:r>
-        <w:rPr>
-          <w:rFonts w:ascii="Times New Roman" w:hAnsi="Times New Roman" w:cs="Times New Roman"/>
-          <w:sz w:val="24"/>
-          <w:szCs w:val="24"/>
-        </w:rPr>
-        <w:t xml:space="preserve"> we could target these memories, we could create signs that invokes directly or indirectly memories associated with the nostalgic game. Some games even try to </w:t>
+        <w:t xml:space="preserve"> enjoyment of an older game we may be able to predict it using semiotics in new games. Games with nostalgia hold very specific memories for players. The memories can be created through sound, imag</w:t>
+      </w:r>
+      <w:r>
+        <w:rPr>
+          <w:rFonts w:ascii="Times New Roman" w:hAnsi="Times New Roman" w:cs="Times New Roman"/>
+          <w:sz w:val="24"/>
+          <w:szCs w:val="24"/>
+        </w:rPr>
+        <w:t>e, or even social or interpret</w:t>
+      </w:r>
+      <w:r>
+        <w:rPr>
+          <w:rFonts w:ascii="Times New Roman" w:hAnsi="Times New Roman" w:cs="Times New Roman"/>
+          <w:sz w:val="24"/>
+          <w:szCs w:val="24"/>
+        </w:rPr>
+        <w:t>ive codes. If</w:t>
+      </w:r>
+      <w:r>
+        <w:rPr>
+          <w:rFonts w:ascii="Times New Roman" w:hAnsi="Times New Roman" w:cs="Times New Roman"/>
+          <w:sz w:val="24"/>
+          <w:szCs w:val="24"/>
+        </w:rPr>
+        <w:t xml:space="preserve"> we could target these memories, we</w:t>
+      </w:r>
+      <w:r>
+        <w:rPr>
+          <w:rFonts w:ascii="Times New Roman" w:hAnsi="Times New Roman" w:cs="Times New Roman"/>
+          <w:sz w:val="24"/>
+          <w:szCs w:val="24"/>
+        </w:rPr>
+        <w:t xml:space="preserve"> could create signs that invoke</w:t>
+      </w:r>
+      <w:r>
+        <w:rPr>
+          <w:rFonts w:ascii="Times New Roman" w:hAnsi="Times New Roman" w:cs="Times New Roman"/>
+          <w:sz w:val="24"/>
+          <w:szCs w:val="24"/>
+        </w:rPr>
+        <w:t xml:space="preserve"> directly or indirectly memories associated with the </w:t>
+      </w:r>
+      <w:r>
+        <w:rPr>
+          <w:rFonts w:ascii="Times New Roman" w:hAnsi="Times New Roman" w:cs="Times New Roman"/>
+          <w:sz w:val="24"/>
+          <w:szCs w:val="24"/>
+        </w:rPr>
+        <w:t xml:space="preserve">target </w:t>
+      </w:r>
+      <w:r>
+        <w:rPr>
+          <w:rFonts w:ascii="Times New Roman" w:hAnsi="Times New Roman" w:cs="Times New Roman"/>
+          <w:sz w:val="24"/>
+          <w:szCs w:val="24"/>
+        </w:rPr>
+        <w:t xml:space="preserve">nostalgic game. Some games even try to </w:t>
       </w:r>
       <w:r>
         <w:rPr>
@@ -900,17 +1558,34 @@
           <w:sz w:val="24"/>
           <w:szCs w:val="24"/>
         </w:rPr>
-        <w:t xml:space="preserve">such actions. An extreme example is Dungeon Keeper developed for the mobile markets. It uses the same title, art, and gameplay style to sell a new game on the nostalgic feeling of the beloved Dungeon Keeper 1 and 2. While the strategy definitely worked for initial sales and garnering attention, the game </w:t>
-      </w:r>
-      <w:r>
-        <w:rPr>
-          <w:rFonts w:ascii="Times New Roman" w:hAnsi="Times New Roman" w:cs="Times New Roman"/>
-          <w:sz w:val="24"/>
-          <w:szCs w:val="24"/>
-        </w:rPr>
-        <w:lastRenderedPageBreak/>
-        <w:t>ultimately failed to upkeep its player base as changes to gameplay to incorporate micro-transactions slowed the game’s pacing to unenjoyable levels.</w:t>
-      </w:r>
+        <w:t xml:space="preserve">such actions. An extreme example is Dungeon Keeper </w:t>
+      </w:r>
+      <w:r>
+        <w:rPr>
+          <w:rFonts w:ascii="Times New Roman" w:hAnsi="Times New Roman" w:cs="Times New Roman"/>
+          <w:sz w:val="24"/>
+          <w:szCs w:val="24"/>
+        </w:rPr>
+        <w:t>developed for the mobile market places</w:t>
+      </w:r>
+      <w:r>
+        <w:rPr>
+          <w:rFonts w:ascii="Times New Roman" w:hAnsi="Times New Roman" w:cs="Times New Roman"/>
+          <w:sz w:val="24"/>
+          <w:szCs w:val="24"/>
+        </w:rPr>
+        <w:t>. It uses the same title, art, and gameplay style to sell a new game on the nostalgic feeling of the beloved Dungeon Keeper 1 and 2. While the strategy definitely worked for initial sales and garnering attention, the game ultimately failed to upkeep its player base as changes to gameplay to incorporate micro-transactions slowed the game’s pacing to unenjoyable levels.</w:t>
+      </w:r>
+      <w:r>
+        <w:rPr>
+          <w:rFonts w:ascii="Times New Roman" w:hAnsi="Times New Roman" w:cs="Times New Roman"/>
+          <w:sz w:val="24"/>
+          <w:szCs w:val="24"/>
+        </w:rPr>
+        <w:t xml:space="preserve"> This method allows us to see what factors trigger nostalgia for new games while also revealing what holds nostalgic memories in old games, giving us some ability to account for it.</w:t>
+      </w:r>
+      <w:bookmarkStart w:id="0" w:name="_GoBack"/>
+      <w:bookmarkEnd w:id="0"/>
     </w:p>
     <w:sectPr>
       <w:headerReference w:type="first" r:id="rId7"/>

</xml_diff>